<commit_message>
Ergänzungen und Fehlerkorrektur Pflichtenheft
</commit_message>
<xml_diff>
--- a/Pflichtenheft_WIP/Pflichtenheft-Final.docx
+++ b/Pflichtenheft_WIP/Pflichtenheft-Final.docx
@@ -173,7 +173,37 @@
           <w:b w:val="0"/>
           <w:color w:val="auto"/>
         </w:rPr>
-        <w:t>Rick Hermenau, Ivo Baier, Jakob Heltzig,</w:t>
+        <w:t>Rick Hermenau, Ivo B</w:t>
+      </w:r>
+      <w:r>
+        <w:rPr>
+          <w:b w:val="0"/>
+          <w:color w:val="auto"/>
+        </w:rPr>
+        <w:t>e</w:t>
+      </w:r>
+      <w:r>
+        <w:rPr>
+          <w:b w:val="0"/>
+          <w:color w:val="auto"/>
+        </w:rPr>
+        <w:t xml:space="preserve">ier, Jakob </w:t>
+      </w:r>
+      <w:proofErr w:type="spellStart"/>
+      <w:r>
+        <w:rPr>
+          <w:b w:val="0"/>
+          <w:color w:val="auto"/>
+        </w:rPr>
+        <w:t>Heltzig</w:t>
+      </w:r>
+      <w:proofErr w:type="spellEnd"/>
+      <w:r>
+        <w:rPr>
+          <w:b w:val="0"/>
+          <w:color w:val="auto"/>
+        </w:rPr>
+        <w:t>,</w:t>
       </w:r>
       <w:r>
         <w:rPr>
@@ -490,6 +520,7 @@
           <w:rFonts w:eastAsiaTheme="majorEastAsia"/>
         </w:rPr>
       </w:pPr>
+      <w:proofErr w:type="gramStart"/>
       <w:r>
         <w:rPr>
           <w:rFonts w:eastAsiaTheme="majorEastAsia"/>
@@ -507,6 +538,12 @@
           <w:rFonts w:eastAsiaTheme="majorEastAsia"/>
         </w:rPr>
         <w:tab/>
+      </w:r>
+      <w:proofErr w:type="gramEnd"/>
+      <w:r>
+        <w:rPr>
+          <w:rFonts w:eastAsiaTheme="majorEastAsia"/>
+        </w:rPr>
         <w:t xml:space="preserve"> </w:t>
       </w:r>
       <w:r>
@@ -562,6 +599,7 @@
           <w:rFonts w:eastAsiaTheme="majorEastAsia"/>
         </w:rPr>
       </w:pPr>
+      <w:proofErr w:type="gramStart"/>
       <w:r>
         <w:rPr>
           <w:rFonts w:eastAsiaTheme="majorEastAsia"/>
@@ -579,6 +617,12 @@
           <w:rFonts w:eastAsiaTheme="majorEastAsia"/>
         </w:rPr>
         <w:tab/>
+      </w:r>
+      <w:proofErr w:type="gramEnd"/>
+      <w:r>
+        <w:rPr>
+          <w:rFonts w:eastAsiaTheme="majorEastAsia"/>
+        </w:rPr>
         <w:t xml:space="preserve"> </w:t>
       </w:r>
       <w:r>
@@ -948,6 +992,7 @@
           <w:rFonts w:eastAsiaTheme="majorEastAsia"/>
         </w:rPr>
       </w:pPr>
+      <w:proofErr w:type="gramStart"/>
       <w:r>
         <w:rPr>
           <w:rFonts w:eastAsiaTheme="majorEastAsia"/>
@@ -965,6 +1010,12 @@
           <w:rFonts w:eastAsiaTheme="majorEastAsia"/>
         </w:rPr>
         <w:tab/>
+      </w:r>
+      <w:proofErr w:type="gramEnd"/>
+      <w:r>
+        <w:rPr>
+          <w:rFonts w:eastAsiaTheme="majorEastAsia"/>
+        </w:rPr>
         <w:t xml:space="preserve"> </w:t>
       </w:r>
       <w:r>
@@ -996,8 +1047,6 @@
         <w:tab/>
         <w:t xml:space="preserve"> 16</w:t>
       </w:r>
-      <w:bookmarkStart w:id="0" w:name="_GoBack"/>
-      <w:bookmarkEnd w:id="0"/>
     </w:p>
     <w:p/>
     <w:p/>
@@ -1140,13 +1189,21 @@
     </w:p>
     <w:p>
       <w:r>
-        <w:t>Die Verwaltung und Organisation der Studenten im Praxis- oder Projektsemester ist die Aufgabe des Praktik</w:t>
+        <w:t xml:space="preserve">Die Verwaltung und Organisation der Studenten im Praxis- oder Projektsemester ist die Aufgabe </w:t>
+      </w:r>
+      <w:proofErr w:type="gramStart"/>
+      <w:r>
+        <w:t>des Praktik</w:t>
       </w:r>
       <w:r>
         <w:t>ums</w:t>
       </w:r>
       <w:r>
-        <w:t xml:space="preserve">verantwortlichen. Zu seinen Aufgaben gehören neben der Pflege von Studenten-, Firmen-, Betreuer- und Vertragsstammdaten auch das </w:t>
+        <w:t>verantwortlichen</w:t>
+      </w:r>
+      <w:proofErr w:type="gramEnd"/>
+      <w:r>
+        <w:t xml:space="preserve">. Zu seinen Aufgaben gehören neben der Pflege von Studenten-, Firmen-, Betreuer- und Vertragsstammdaten auch das </w:t>
       </w:r>
       <w:r>
         <w:t>ü</w:t>
@@ -1319,7 +1376,15 @@
         </w:numPr>
       </w:pPr>
       <w:r>
-        <w:t>Suchfunktionen zu Eingabemasken mit unscharfer Suche (nicht case sensitiv, Suchbegriff in Datenfeld und Datensatz enthalten)</w:t>
+        <w:t xml:space="preserve">Suchfunktionen zu Eingabemasken mit unscharfer Suche (nicht </w:t>
+      </w:r>
+      <w:proofErr w:type="spellStart"/>
+      <w:r>
+        <w:t>case</w:t>
+      </w:r>
+      <w:proofErr w:type="spellEnd"/>
+      <w:r>
+        <w:t xml:space="preserve"> sensitiv, Suchbegriff in Datenfeld und Datensatz enthalten)</w:t>
       </w:r>
     </w:p>
     <w:p>
@@ -1386,20 +1451,6 @@
     </w:p>
     <w:p>
       <w:pPr>
-        <w:pStyle w:val="berschrift3"/>
-        <w:rPr>
-          <w:color w:val="auto"/>
-        </w:rPr>
-      </w:pPr>
-      <w:r>
-        <w:rPr>
-          <w:color w:val="auto"/>
-        </w:rPr>
-        <w:t>Abgrenzungskriterien:</w:t>
-      </w:r>
-    </w:p>
-    <w:p>
-      <w:pPr>
         <w:pStyle w:val="Listenabsatz"/>
         <w:numPr>
           <w:ilvl w:val="0"/>
@@ -1407,7 +1458,21 @@
         </w:numPr>
       </w:pPr>
       <w:r>
-        <w:t>es ist kein Mehrbenutzer-Betrieb vorgesehen, Rollen oder Rechteverwaltung entfällt</w:t>
+        <w:t>automatische Vervollständigung des Suchwortes bei der Eingabe</w:t>
+      </w:r>
+    </w:p>
+    <w:p>
+      <w:pPr>
+        <w:pStyle w:val="berschrift3"/>
+        <w:rPr>
+          <w:color w:val="auto"/>
+        </w:rPr>
+      </w:pPr>
+      <w:r>
+        <w:rPr>
+          <w:color w:val="auto"/>
+        </w:rPr>
+        <w:t>Abgrenzungskriterien:</w:t>
       </w:r>
     </w:p>
     <w:p>
@@ -1419,7 +1484,7 @@
         </w:numPr>
       </w:pPr>
       <w:r>
-        <w:t>keine Prüfung der Nutzereingaben auf Korrektheit</w:t>
+        <w:t>es ist kein Mehrbenutzer-Betrieb vorgesehen, Rollen oder Rechteverwaltung entfällt</w:t>
       </w:r>
     </w:p>
     <w:p>
@@ -1431,7 +1496,33 @@
         </w:numPr>
       </w:pPr>
       <w:r>
-        <w:t>als Datenbankmanagementsystem wird ausschließlich MySql eingesetzt, andere Systeme werden nicht unterstützt</w:t>
+        <w:t xml:space="preserve">keine Prüfung der Nutzereingaben auf </w:t>
+      </w:r>
+      <w:r>
+        <w:t xml:space="preserve">semantische </w:t>
+      </w:r>
+      <w:r>
+        <w:t>Korrektheit</w:t>
+      </w:r>
+    </w:p>
+    <w:p>
+      <w:pPr>
+        <w:pStyle w:val="Listenabsatz"/>
+        <w:numPr>
+          <w:ilvl w:val="0"/>
+          <w:numId w:val="2"/>
+        </w:numPr>
+      </w:pPr>
+      <w:r>
+        <w:t xml:space="preserve">als Datenbankmanagementsystem wird ausschließlich </w:t>
+      </w:r>
+      <w:proofErr w:type="spellStart"/>
+      <w:r>
+        <w:t>MySql</w:t>
+      </w:r>
+      <w:proofErr w:type="spellEnd"/>
+      <w:r>
+        <w:t xml:space="preserve"> eingesetzt, andere Systeme werden nicht unterstützt</w:t>
       </w:r>
     </w:p>
     <w:p>
@@ -1609,16 +1700,28 @@
         <w:t>Praktikumsbetreuer (Professor der HTW</w:t>
       </w:r>
       <w:r>
-        <w:t>) betreut. Nachdem vom Arbeitgeber ein Abschlu</w:t>
-      </w:r>
-      <w:r>
-        <w:t>ssbericht und Zeugni</w:t>
-      </w:r>
-      <w:r>
-        <w:t>s ausg</w:t>
-      </w:r>
-      <w:r>
-        <w:t xml:space="preserve">estellt wurde, bestätigt </w:t>
+        <w:t xml:space="preserve">) betreut. Nachdem vom Arbeitgeber ein </w:t>
+      </w:r>
+      <w:r>
+        <w:t>Zeugnis ausgestellt wurde</w:t>
+      </w:r>
+      <w:r>
+        <w:t xml:space="preserve"> </w:t>
+      </w:r>
+      <w:r>
+        <w:t xml:space="preserve">und vom Studenten ein </w:t>
+      </w:r>
+      <w:r>
+        <w:t>Abschlu</w:t>
+      </w:r>
+      <w:r>
+        <w:t xml:space="preserve">ssbericht </w:t>
+      </w:r>
+      <w:r>
+        <w:t>vorliegt</w:t>
+      </w:r>
+      <w:r>
+        <w:t xml:space="preserve">, bestätigt </w:t>
       </w:r>
       <w:r>
         <w:t xml:space="preserve">der </w:t>
@@ -1749,8 +1852,13 @@
         <w:t xml:space="preserve">den </w:t>
       </w:r>
       <w:r>
-        <w:t>Ablauf des praktischen Studiensemesters. Zu seinen Aufgaben gehören</w:t>
-      </w:r>
+        <w:t xml:space="preserve">Ablauf des praktischen Studiensemesters. Zu seinen Aufgaben </w:t>
+      </w:r>
+      <w:proofErr w:type="gramStart"/>
+      <w:r>
+        <w:t>gehören</w:t>
+      </w:r>
+      <w:proofErr w:type="gramEnd"/>
       <w:r>
         <w:t xml:space="preserve"> </w:t>
       </w:r>
@@ -1773,7 +1881,36 @@
         <w:t>rfassung der Praktikumsbetriebe</w:t>
       </w:r>
     </w:p>
-    <w:p/>
+    <w:p>
+      <w:pPr>
+        <w:pStyle w:val="berschrift2"/>
+        <w:rPr>
+          <w:color w:val="auto"/>
+        </w:rPr>
+      </w:pPr>
+      <w:r>
+        <w:rPr>
+          <w:color w:val="auto"/>
+        </w:rPr>
+        <w:t>Zeugnis</w:t>
+      </w:r>
+    </w:p>
+    <w:p>
+      <w:pPr>
+        <w:ind w:left="705"/>
+      </w:pPr>
+      <w:r>
+        <w:t xml:space="preserve">…Beurteilung der Firma über die geleistete Arbeit des Studenten, ähnlich einem </w:t>
+      </w:r>
+      <w:r>
+        <w:br/>
+      </w:r>
+      <w:bookmarkStart w:id="0" w:name="_GoBack"/>
+      <w:bookmarkEnd w:id="0"/>
+      <w:r>
+        <w:t>Arbeitszeugnis</w:t>
+      </w:r>
+    </w:p>
     <w:p>
       <w:pPr>
         <w:pStyle w:val="berschrift1"/>
@@ -2238,11 +2375,16 @@
         <w:t xml:space="preserve"> der in der Datenbank enthaltenen Datensätze bereit. Es können Tabellen durch Anwendung diver</w:t>
       </w:r>
       <w:r>
-        <w:t>ser Filter generiert werden z.</w:t>
+        <w:t xml:space="preserve">ser Filter generiert werden </w:t>
+      </w:r>
+      <w:proofErr w:type="spellStart"/>
+      <w:r>
+        <w:t>z.</w:t>
       </w:r>
       <w:r>
         <w:t>B</w:t>
       </w:r>
+      <w:proofErr w:type="spellEnd"/>
       <w:r>
         <w:t>:</w:t>
       </w:r>
@@ -4067,7 +4209,15 @@
             </w:r>
             <w:r>
               <w:tab/>
-              <w:t>Type (Prakikums-/Projektsemester)</w:t>
+              <w:t>Type (</w:t>
+            </w:r>
+            <w:proofErr w:type="spellStart"/>
+            <w:r>
+              <w:t>Prakikums</w:t>
+            </w:r>
+            <w:proofErr w:type="spellEnd"/>
+            <w:r>
+              <w:t>-/Projektsemester)</w:t>
             </w:r>
           </w:p>
         </w:tc>
@@ -4438,7 +4588,21 @@
           <w:rFonts w:ascii="Calibri" w:eastAsia="Calibri" w:hAnsi="Calibri" w:cs="Calibri"/>
         </w:rPr>
         <w:br/>
-        <w:t>Alleiniges Einsatzgebiet ist innerhalb der IT-Infrastruktur der HTW-Dresden. Rechte- und Zugriffsvergabe auf relevante Verzeichnisse, Datenstrukturen, Domains oder User-Accounts unterliegen der IT-Abteilung der HTW-Dresden.</w:t>
+        <w:t xml:space="preserve">Alleiniges Einsatzgebiet ist innerhalb der IT-Infrastruktur der HTW-Dresden. Rechte- und Zugriffsvergabe auf relevante Verzeichnisse, Datenstrukturen, Domains oder User-Accounts unterliegen der IT-Abteilung </w:t>
+      </w:r>
+      <w:proofErr w:type="gramStart"/>
+      <w:r>
+        <w:rPr>
+          <w:rFonts w:ascii="Calibri" w:eastAsia="Calibri" w:hAnsi="Calibri" w:cs="Calibri"/>
+        </w:rPr>
+        <w:t>der HTW-Dresden</w:t>
+      </w:r>
+      <w:proofErr w:type="gramEnd"/>
+      <w:r>
+        <w:rPr>
+          <w:rFonts w:ascii="Calibri" w:eastAsia="Calibri" w:hAnsi="Calibri" w:cs="Calibri"/>
+        </w:rPr>
+        <w:t>.</w:t>
       </w:r>
     </w:p>
     <w:p>
@@ -4593,7 +4757,21 @@
           <w:rFonts w:ascii="Calibri" w:eastAsia="Calibri" w:hAnsi="Calibri" w:cs="Calibri"/>
         </w:rPr>
         <w:br/>
-        <w:t>Zusätzliche grundlegende Kenntnisse in Office-Anwendungen wie E-Mail, MS Excel, Word, Adobe Acrobat und organisatorische Kenntnisse über den Aufbau der Praktika-Verwaltungsstrukturen an der HTW-Dresden,</w:t>
+        <w:t xml:space="preserve">Zusätzliche grundlegende Kenntnisse in Office-Anwendungen wie E-Mail, MS Excel, Word, Adobe Acrobat und organisatorische Kenntnisse über den Aufbau der Praktika-Verwaltungsstrukturen an </w:t>
+      </w:r>
+      <w:proofErr w:type="gramStart"/>
+      <w:r>
+        <w:rPr>
+          <w:rFonts w:ascii="Calibri" w:eastAsia="Calibri" w:hAnsi="Calibri" w:cs="Calibri"/>
+        </w:rPr>
+        <w:t>der</w:t>
+      </w:r>
+      <w:proofErr w:type="gramEnd"/>
+      <w:r>
+        <w:rPr>
+          <w:rFonts w:ascii="Calibri" w:eastAsia="Calibri" w:hAnsi="Calibri" w:cs="Calibri"/>
+        </w:rPr>
+        <w:t xml:space="preserve"> HTW-Dresden,</w:t>
       </w:r>
       <w:r>
         <w:rPr>
@@ -5885,7 +6063,21 @@
         <w:rPr>
           <w:rFonts w:ascii="Calibri" w:eastAsia="Calibri" w:hAnsi="Calibri" w:cs="Calibri"/>
         </w:rPr>
-        <w:t>JAVA Laufzeitumgebung 7 (32 bit) oder höher</w:t>
+        <w:t xml:space="preserve">JAVA Laufzeitumgebung 7 (32 </w:t>
+      </w:r>
+      <w:proofErr w:type="spellStart"/>
+      <w:r>
+        <w:rPr>
+          <w:rFonts w:ascii="Calibri" w:eastAsia="Calibri" w:hAnsi="Calibri" w:cs="Calibri"/>
+        </w:rPr>
+        <w:t>bit</w:t>
+      </w:r>
+      <w:proofErr w:type="spellEnd"/>
+      <w:r>
+        <w:rPr>
+          <w:rFonts w:ascii="Calibri" w:eastAsia="Calibri" w:hAnsi="Calibri" w:cs="Calibri"/>
+        </w:rPr>
+        <w:t>) oder höher</w:t>
       </w:r>
     </w:p>
     <w:p>
@@ -6267,11 +6459,19 @@
           <w:rFonts w:eastAsia="Calibri"/>
         </w:rPr>
       </w:pPr>
+      <w:proofErr w:type="spellStart"/>
       <w:r>
         <w:rPr>
           <w:rFonts w:eastAsia="Calibri"/>
         </w:rPr>
-        <w:t>JavaMail API 1.5.1</w:t>
+        <w:t>JavaMail</w:t>
+      </w:r>
+      <w:proofErr w:type="spellEnd"/>
+      <w:r>
+        <w:rPr>
+          <w:rFonts w:eastAsia="Calibri"/>
+        </w:rPr>
+        <w:t xml:space="preserve"> API 1.5.1</w:t>
       </w:r>
     </w:p>
     <w:p>
@@ -6286,11 +6486,47 @@
           <w:rFonts w:eastAsia="Calibri"/>
         </w:rPr>
       </w:pPr>
+      <w:proofErr w:type="spellStart"/>
       <w:r>
         <w:rPr>
           <w:rFonts w:eastAsia="Calibri"/>
         </w:rPr>
-        <w:t>mySQL Workbench for Windows 6.0.8</w:t>
+        <w:t>mySQL</w:t>
+      </w:r>
+      <w:proofErr w:type="spellEnd"/>
+      <w:r>
+        <w:rPr>
+          <w:rFonts w:eastAsia="Calibri"/>
+        </w:rPr>
+        <w:t xml:space="preserve"> </w:t>
+      </w:r>
+      <w:proofErr w:type="spellStart"/>
+      <w:r>
+        <w:rPr>
+          <w:rFonts w:eastAsia="Calibri"/>
+        </w:rPr>
+        <w:t>Workbench</w:t>
+      </w:r>
+      <w:proofErr w:type="spellEnd"/>
+      <w:r>
+        <w:rPr>
+          <w:rFonts w:eastAsia="Calibri"/>
+        </w:rPr>
+        <w:t xml:space="preserve"> </w:t>
+      </w:r>
+      <w:proofErr w:type="spellStart"/>
+      <w:r>
+        <w:rPr>
+          <w:rFonts w:eastAsia="Calibri"/>
+        </w:rPr>
+        <w:t>for</w:t>
+      </w:r>
+      <w:proofErr w:type="spellEnd"/>
+      <w:r>
+        <w:rPr>
+          <w:rFonts w:eastAsia="Calibri"/>
+        </w:rPr>
+        <w:t xml:space="preserve"> Windows 6.0.8</w:t>
       </w:r>
     </w:p>
     <w:p>
@@ -6338,11 +6574,33 @@
           <w:rFonts w:eastAsia="Calibri"/>
         </w:rPr>
       </w:pPr>
+      <w:proofErr w:type="spellStart"/>
       <w:r>
         <w:rPr>
           <w:rFonts w:eastAsia="Calibri"/>
         </w:rPr>
-        <w:t>Topcased 5.3.1 for Windows</w:t>
+        <w:t>Topcased</w:t>
+      </w:r>
+      <w:proofErr w:type="spellEnd"/>
+      <w:r>
+        <w:rPr>
+          <w:rFonts w:eastAsia="Calibri"/>
+        </w:rPr>
+        <w:t xml:space="preserve"> 5.3.1 </w:t>
+      </w:r>
+      <w:proofErr w:type="spellStart"/>
+      <w:r>
+        <w:rPr>
+          <w:rFonts w:eastAsia="Calibri"/>
+        </w:rPr>
+        <w:t>for</w:t>
+      </w:r>
+      <w:proofErr w:type="spellEnd"/>
+      <w:r>
+        <w:rPr>
+          <w:rFonts w:eastAsia="Calibri"/>
+        </w:rPr>
+        <w:t xml:space="preserve"> Windows</w:t>
       </w:r>
     </w:p>
     <w:p>
@@ -6357,11 +6615,33 @@
           <w:rFonts w:eastAsia="Calibri"/>
         </w:rPr>
       </w:pPr>
+      <w:proofErr w:type="spellStart"/>
       <w:r>
         <w:rPr>
           <w:rFonts w:eastAsia="Calibri"/>
         </w:rPr>
-        <w:t>Eclipse Standard 4.3.1 for Windows</w:t>
+        <w:t>Eclipse</w:t>
+      </w:r>
+      <w:proofErr w:type="spellEnd"/>
+      <w:r>
+        <w:rPr>
+          <w:rFonts w:eastAsia="Calibri"/>
+        </w:rPr>
+        <w:t xml:space="preserve"> Standard 4.3.1 </w:t>
+      </w:r>
+      <w:proofErr w:type="spellStart"/>
+      <w:r>
+        <w:rPr>
+          <w:rFonts w:eastAsia="Calibri"/>
+        </w:rPr>
+        <w:t>for</w:t>
+      </w:r>
+      <w:proofErr w:type="spellEnd"/>
+      <w:r>
+        <w:rPr>
+          <w:rFonts w:eastAsia="Calibri"/>
+        </w:rPr>
+        <w:t xml:space="preserve"> Windows</w:t>
       </w:r>
     </w:p>
     <w:p>
@@ -6388,12 +6668,21 @@
           <w:color w:val="auto"/>
         </w:rPr>
       </w:pPr>
+      <w:proofErr w:type="spellStart"/>
       <w:r>
         <w:rPr>
           <w:rFonts w:eastAsia="Calibri"/>
           <w:color w:val="auto"/>
         </w:rPr>
-        <w:t>Orgware:</w:t>
+        <w:t>Orgware</w:t>
+      </w:r>
+      <w:proofErr w:type="spellEnd"/>
+      <w:r>
+        <w:rPr>
+          <w:rFonts w:eastAsia="Calibri"/>
+          <w:color w:val="auto"/>
+        </w:rPr>
+        <w:t>:</w:t>
       </w:r>
     </w:p>
     <w:p>
@@ -6407,11 +6696,19 @@
           <w:rFonts w:eastAsia="Calibri"/>
         </w:rPr>
       </w:pPr>
+      <w:proofErr w:type="spellStart"/>
       <w:r>
         <w:rPr>
           <w:rFonts w:eastAsia="Calibri"/>
         </w:rPr>
-        <w:t>Git – Versionsmanagement</w:t>
+        <w:t>Git</w:t>
+      </w:r>
+      <w:proofErr w:type="spellEnd"/>
+      <w:r>
+        <w:rPr>
+          <w:rFonts w:eastAsia="Calibri"/>
+        </w:rPr>
+        <w:t xml:space="preserve"> – Versionsmanagement</w:t>
       </w:r>
     </w:p>
     <w:p>
@@ -6491,7 +6788,31 @@
         </w:numPr>
       </w:pPr>
       <w:r>
-        <w:t>Martin Hitz, Gerti Kappel, Elisabeth Kapsammer, Werner Retschitzegger:</w:t>
+        <w:t xml:space="preserve">Martin </w:t>
+      </w:r>
+      <w:proofErr w:type="spellStart"/>
+      <w:r>
+        <w:t>Hitz</w:t>
+      </w:r>
+      <w:proofErr w:type="spellEnd"/>
+      <w:r>
+        <w:t xml:space="preserve">, Gerti Kappel, Elisabeth </w:t>
+      </w:r>
+      <w:proofErr w:type="spellStart"/>
+      <w:r>
+        <w:t>Kapsammer</w:t>
+      </w:r>
+      <w:proofErr w:type="spellEnd"/>
+      <w:r>
+        <w:t xml:space="preserve">, Werner </w:t>
+      </w:r>
+      <w:proofErr w:type="spellStart"/>
+      <w:r>
+        <w:t>Retschitzegger</w:t>
+      </w:r>
+      <w:proofErr w:type="spellEnd"/>
+      <w:r>
+        <w:t>:</w:t>
       </w:r>
     </w:p>
     <w:p>
@@ -6505,7 +6826,23 @@
         <w:t>UML @ Work</w:t>
       </w:r>
       <w:r>
-        <w:t>, dpunkt, Juli 2005 , ISBN: 389-8-648-707</w:t>
+        <w:t xml:space="preserve">, </w:t>
+      </w:r>
+      <w:proofErr w:type="spellStart"/>
+      <w:r>
+        <w:t>dpunkt</w:t>
+      </w:r>
+      <w:proofErr w:type="spellEnd"/>
+      <w:r>
+        <w:t xml:space="preserve">, Juli </w:t>
+      </w:r>
+      <w:proofErr w:type="gramStart"/>
+      <w:r>
+        <w:t>2005 ,</w:t>
+      </w:r>
+      <w:proofErr w:type="gramEnd"/>
+      <w:r>
+        <w:t xml:space="preserve"> ISBN: 389-8-648-707</w:t>
       </w:r>
     </w:p>
     <w:sectPr>

</xml_diff>